<commit_message>
Included Rank Column Included Rank column that shows the kaggle rank achieved when we ran different types of tests.
</commit_message>
<xml_diff>
--- a/Readme.docx
+++ b/Readme.docx
@@ -17,7 +17,15 @@
     </w:p>
     <w:p>
       <w:r>
-        <w:t>To run the code in the notebook below prerequisites need to be installed.</w:t>
+        <w:t xml:space="preserve">To run the code in the </w:t>
+      </w:r>
+      <w:r>
+        <w:t xml:space="preserve">python </w:t>
+      </w:r>
+      <w:bookmarkStart w:id="0" w:name="_GoBack"/>
+      <w:bookmarkEnd w:id="0"/>
+      <w:r>
+        <w:t>notebook below prerequisites need to be installed.</w:t>
       </w:r>
     </w:p>
     <w:p>
@@ -141,8 +149,6 @@
       <w:r>
         <w:t>, product_descriptions, attributes</w:t>
       </w:r>
-      <w:bookmarkStart w:id="0" w:name="_GoBack"/>
-      <w:bookmarkEnd w:id="0"/>
       <w:r>
         <w:t xml:space="preserve"> for this project is from the below kaggle competition</w:t>
       </w:r>

</xml_diff>